<commit_message>
Updates to parallel version.
</commit_message>
<xml_diff>
--- a/parallel/diagrams/InteractionDiagram.docx
+++ b/parallel/diagrams/InteractionDiagram.docx
@@ -14,6 +14,97 @@
           <w:szCs w:val="28"/>
         </w:rPr>
       </w:pPr>
+      <w:r>
+        <w:rPr>
+          <w:rFonts w:ascii="Times New Roman" w:hAnsi="Times New Roman" w:cs="Times New Roman"/>
+          <w:b/>
+          <w:i/>
+          <w:noProof/>
+          <w:sz w:val="28"/>
+          <w:szCs w:val="28"/>
+          <w:lang w:val="pt-PT"/>
+        </w:rPr>
+        <mc:AlternateContent>
+          <mc:Choice Requires="wps">
+            <w:drawing>
+              <wp:anchor distT="0" distB="0" distL="114300" distR="114300" simplePos="0" relativeHeight="251699200" behindDoc="0" locked="0" layoutInCell="1" allowOverlap="1" wp14:anchorId="03732F68" wp14:editId="259A409A">
+                <wp:simplePos x="0" y="0"/>
+                <wp:positionH relativeFrom="column">
+                  <wp:posOffset>-84148</wp:posOffset>
+                </wp:positionH>
+                <wp:positionV relativeFrom="paragraph">
+                  <wp:posOffset>112195</wp:posOffset>
+                </wp:positionV>
+                <wp:extent cx="2215877" cy="2429051"/>
+                <wp:effectExtent l="342900" t="76200" r="13335" b="28575"/>
+                <wp:wrapNone/>
+                <wp:docPr id="19" name="Conexão: Ângulo Reto 19"/>
+                <wp:cNvGraphicFramePr/>
+                <a:graphic xmlns:a="http://schemas.openxmlformats.org/drawingml/2006/main">
+                  <a:graphicData uri="http://schemas.microsoft.com/office/word/2010/wordprocessingShape">
+                    <wps:wsp>
+                      <wps:cNvCnPr/>
+                      <wps:spPr>
+                        <a:xfrm flipH="1" flipV="1">
+                          <a:off x="0" y="0"/>
+                          <a:ext cx="2215877" cy="2429051"/>
+                        </a:xfrm>
+                        <a:prstGeom prst="bentConnector3">
+                          <a:avLst>
+                            <a:gd name="adj1" fmla="val 115236"/>
+                          </a:avLst>
+                        </a:prstGeom>
+                        <a:ln>
+                          <a:tailEnd type="triangle"/>
+                        </a:ln>
+                      </wps:spPr>
+                      <wps:style>
+                        <a:lnRef idx="1">
+                          <a:schemeClr val="dk1"/>
+                        </a:lnRef>
+                        <a:fillRef idx="0">
+                          <a:schemeClr val="dk1"/>
+                        </a:fillRef>
+                        <a:effectRef idx="0">
+                          <a:schemeClr val="dk1"/>
+                        </a:effectRef>
+                        <a:fontRef idx="minor">
+                          <a:schemeClr val="tx1"/>
+                        </a:fontRef>
+                      </wps:style>
+                      <wps:bodyPr/>
+                    </wps:wsp>
+                  </a:graphicData>
+                </a:graphic>
+                <wp14:sizeRelH relativeFrom="margin">
+                  <wp14:pctWidth>0</wp14:pctWidth>
+                </wp14:sizeRelH>
+                <wp14:sizeRelV relativeFrom="margin">
+                  <wp14:pctHeight>0</wp14:pctHeight>
+                </wp14:sizeRelV>
+              </wp:anchor>
+            </w:drawing>
+          </mc:Choice>
+          <mc:Fallback>
+            <w:pict>
+              <v:shapetype w14:anchorId="4941184D" id="_x0000_t34" coordsize="21600,21600" o:spt="34" o:oned="t" adj="10800" path="m,l@0,0@0,21600,21600,21600e" filled="f">
+                <v:stroke joinstyle="miter"/>
+                <v:formulas>
+                  <v:f eqn="val #0"/>
+                </v:formulas>
+                <v:path arrowok="t" fillok="f" o:connecttype="none"/>
+                <v:handles>
+                  <v:h position="#0,center"/>
+                </v:handles>
+                <o:lock v:ext="edit" shapetype="t"/>
+              </v:shapetype>
+              <v:shape id="Conexão: Ângulo Reto 19" o:spid="_x0000_s1026" type="#_x0000_t34" style="position:absolute;margin-left:-6.65pt;margin-top:8.85pt;width:174.5pt;height:191.25pt;flip:x y;z-index:251699200;visibility:visible;mso-wrap-style:square;mso-width-percent:0;mso-height-percent:0;mso-wrap-distance-left:9pt;mso-wrap-distance-top:0;mso-wrap-distance-right:9pt;mso-wrap-distance-bottom:0;mso-position-horizontal:absolute;mso-position-horizontal-relative:text;mso-position-vertical:absolute;mso-position-vertical-relative:text;mso-width-percent:0;mso-height-percent:0;mso-width-relative:margin;mso-height-relative:margin" o:gfxdata="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" adj="24891" strokecolor="black [3200]" strokeweight=".5pt">
+                <v:stroke endarrow="block"/>
+              </v:shape>
+            </w:pict>
+          </mc:Fallback>
+        </mc:AlternateContent>
+      </w:r>
       <w:r>
         <w:rPr>
           <w:rFonts w:ascii="Times New Roman" w:hAnsi="Times New Roman" w:cs="Times New Roman"/>
@@ -1542,6 +1633,8 @@
         </w:rPr>
         <w:tab/>
       </w:r>
+      <w:bookmarkStart w:id="0" w:name="_GoBack"/>
+      <w:bookmarkEnd w:id="0"/>
       <w:r>
         <w:rPr>
           <w:rFonts w:ascii="Times New Roman" w:hAnsi="Times New Roman" w:cs="Times New Roman"/>
@@ -1582,6 +1675,101 @@
         </w:rPr>
         <w:tab/>
         <w:t>Kitchen</w:t>
+      </w:r>
+    </w:p>
+    <w:p>
+      <w:pPr>
+        <w:spacing w:after="0"/>
+        <w:jc w:val="both"/>
+        <w:rPr>
+          <w:rFonts w:ascii="Times New Roman" w:hAnsi="Times New Roman" w:cs="Times New Roman"/>
+          <w:b/>
+          <w:i/>
+          <w:sz w:val="28"/>
+          <w:szCs w:val="28"/>
+        </w:rPr>
+      </w:pPr>
+      <w:r>
+        <w:rPr>
+          <w:rFonts w:ascii="Times New Roman" w:hAnsi="Times New Roman" w:cs="Times New Roman"/>
+          <w:b/>
+          <w:i/>
+          <w:noProof/>
+          <w:sz w:val="28"/>
+          <w:szCs w:val="28"/>
+        </w:rPr>
+        <mc:AlternateContent>
+          <mc:Choice Requires="wps">
+            <w:drawing>
+              <wp:anchor distT="0" distB="0" distL="114300" distR="114300" simplePos="0" relativeHeight="251658239" behindDoc="1" locked="0" layoutInCell="1" allowOverlap="1" wp14:anchorId="699ABF00" wp14:editId="4F18BD3D">
+                <wp:simplePos x="0" y="0"/>
+                <wp:positionH relativeFrom="column">
+                  <wp:posOffset>2776855</wp:posOffset>
+                </wp:positionH>
+                <wp:positionV relativeFrom="page">
+                  <wp:posOffset>1193800</wp:posOffset>
+                </wp:positionV>
+                <wp:extent cx="0" cy="2073600"/>
+                <wp:effectExtent l="76200" t="38100" r="57150" b="22225"/>
+                <wp:wrapNone/>
+                <wp:docPr id="28" name="Conexão reta unidirecional 28"/>
+                <wp:cNvGraphicFramePr/>
+                <a:graphic xmlns:a="http://schemas.openxmlformats.org/drawingml/2006/main">
+                  <a:graphicData uri="http://schemas.microsoft.com/office/word/2010/wordprocessingShape">
+                    <wps:wsp>
+                      <wps:cNvCnPr/>
+                      <wps:spPr>
+                        <a:xfrm flipV="1">
+                          <a:off x="0" y="0"/>
+                          <a:ext cx="0" cy="2073600"/>
+                        </a:xfrm>
+                        <a:prstGeom prst="straightConnector1">
+                          <a:avLst/>
+                        </a:prstGeom>
+                        <a:ln>
+                          <a:tailEnd type="triangle"/>
+                        </a:ln>
+                      </wps:spPr>
+                      <wps:style>
+                        <a:lnRef idx="1">
+                          <a:schemeClr val="dk1"/>
+                        </a:lnRef>
+                        <a:fillRef idx="0">
+                          <a:schemeClr val="dk1"/>
+                        </a:fillRef>
+                        <a:effectRef idx="0">
+                          <a:schemeClr val="dk1"/>
+                        </a:effectRef>
+                        <a:fontRef idx="minor">
+                          <a:schemeClr val="tx1"/>
+                        </a:fontRef>
+                      </wps:style>
+                      <wps:bodyPr/>
+                    </wps:wsp>
+                  </a:graphicData>
+                </a:graphic>
+                <wp14:sizeRelH relativeFrom="margin">
+                  <wp14:pctWidth>0</wp14:pctWidth>
+                </wp14:sizeRelH>
+                <wp14:sizeRelV relativeFrom="margin">
+                  <wp14:pctHeight>0</wp14:pctHeight>
+                </wp14:sizeRelV>
+              </wp:anchor>
+            </w:drawing>
+          </mc:Choice>
+          <mc:Fallback>
+            <w:pict>
+              <v:shapetype w14:anchorId="45DC3A98" id="_x0000_t32" coordsize="21600,21600" o:spt="32" o:oned="t" path="m,l21600,21600e" filled="f">
+                <v:path arrowok="t" fillok="f" o:connecttype="none"/>
+                <o:lock v:ext="edit" shapetype="t"/>
+              </v:shapetype>
+              <v:shape id="Conexão reta unidirecional 28" o:spid="_x0000_s1026" type="#_x0000_t32" style="position:absolute;margin-left:218.65pt;margin-top:94pt;width:0;height:163.3pt;flip:y;z-index:-251658241;visibility:visible;mso-wrap-style:square;mso-width-percent:0;mso-height-percent:0;mso-wrap-distance-left:9pt;mso-wrap-distance-top:0;mso-wrap-distance-right:9pt;mso-wrap-distance-bottom:0;mso-position-horizontal:absolute;mso-position-horizontal-relative:text;mso-position-vertical:absolute;mso-position-vertical-relative:page;mso-width-percent:0;mso-height-percent:0;mso-width-relative:margin;mso-height-relative:margin" o:gfxdata="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" strokecolor="black [3200]" strokeweight=".5pt">
+                <v:stroke endarrow="block" joinstyle="miter"/>
+                <w10:wrap anchory="page"/>
+              </v:shape>
+            </w:pict>
+          </mc:Fallback>
+        </mc:AlternateContent>
       </w:r>
     </w:p>
     <w:p>
@@ -1622,18 +1810,18 @@
         <mc:AlternateContent>
           <mc:Choice Requires="wps">
             <w:drawing>
-              <wp:anchor distT="0" distB="0" distL="114300" distR="114300" simplePos="0" relativeHeight="251670528" behindDoc="0" locked="0" layoutInCell="1" allowOverlap="1" wp14:anchorId="2A0A41CA" wp14:editId="250DDBFE">
+              <wp:anchor distT="0" distB="0" distL="114300" distR="114300" simplePos="0" relativeHeight="251698176" behindDoc="0" locked="0" layoutInCell="1" allowOverlap="1" wp14:anchorId="5946A999" wp14:editId="7A43B871">
                 <wp:simplePos x="0" y="0"/>
-                <wp:positionH relativeFrom="column">
-                  <wp:posOffset>4856892</wp:posOffset>
+                <wp:positionH relativeFrom="margin">
+                  <wp:posOffset>4857592</wp:posOffset>
                 </wp:positionH>
                 <wp:positionV relativeFrom="paragraph">
-                  <wp:posOffset>203373</wp:posOffset>
+                  <wp:posOffset>4715</wp:posOffset>
                 </wp:positionV>
-                <wp:extent cx="1127760" cy="528163"/>
-                <wp:effectExtent l="19050" t="19050" r="15240" b="24765"/>
+                <wp:extent cx="1152395" cy="476250"/>
+                <wp:effectExtent l="0" t="0" r="10160" b="19050"/>
                 <wp:wrapNone/>
-                <wp:docPr id="8" name="Retângulo 8"/>
+                <wp:docPr id="1" name="Retângulo 1"/>
                 <wp:cNvGraphicFramePr/>
                 <a:graphic xmlns:a="http://schemas.openxmlformats.org/drawingml/2006/main">
                   <a:graphicData uri="http://schemas.microsoft.com/office/word/2010/wordprocessingShape">
@@ -1642,13 +1830,13 @@
                       <wps:spPr>
                         <a:xfrm>
                           <a:off x="0" y="0"/>
-                          <a:ext cx="1127760" cy="528163"/>
+                          <a:ext cx="1152395" cy="476250"/>
                         </a:xfrm>
                         <a:prstGeom prst="rect">
                           <a:avLst/>
                         </a:prstGeom>
                         <a:noFill/>
-                        <a:ln w="38100" cmpd="dbl">
+                        <a:ln>
                           <a:solidFill>
                             <a:schemeClr val="tx1"/>
                           </a:solidFill>
@@ -1690,26 +1878,13 @@
           </mc:Choice>
           <mc:Fallback>
             <w:pict>
-              <v:rect w14:anchorId="66A8B51E" id="Retângulo 8" o:spid="_x0000_s1026" style="position:absolute;margin-left:382.45pt;margin-top:16pt;width:88.8pt;height:41.6pt;z-index:251670528;visibility:visible;mso-wrap-style:square;mso-width-percent:0;mso-height-percent:0;mso-wrap-distance-left:9pt;mso-wrap-distance-top:0;mso-wrap-distance-right:9pt;mso-wrap-distance-bottom:0;mso-position-horizontal:absolute;mso-position-horizontal-relative:text;mso-position-vertical:absolute;mso-position-vertical-relative:text;mso-width-percent:0;mso-height-percent:0;mso-width-relative:margin;mso-height-relative:margin;v-text-anchor:middle" o:gfxdata="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" filled="f" strokecolor="black [3213]" strokeweight="3pt">
-                <v:stroke linestyle="thinThin"/>
+              <v:rect w14:anchorId="5C6A7D0E" id="Retângulo 1" o:spid="_x0000_s1026" style="position:absolute;margin-left:382.5pt;margin-top:.35pt;width:90.75pt;height:37.5pt;z-index:251698176;visibility:visible;mso-wrap-style:square;mso-width-percent:0;mso-height-percent:0;mso-wrap-distance-left:9pt;mso-wrap-distance-top:0;mso-wrap-distance-right:9pt;mso-wrap-distance-bottom:0;mso-position-horizontal:absolute;mso-position-horizontal-relative:margin;mso-position-vertical:absolute;mso-position-vertical-relative:text;mso-width-percent:0;mso-height-percent:0;mso-width-relative:margin;mso-height-relative:margin;v-text-anchor:middle" o:gfxdata="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" filled="f" strokecolor="black [3213]" strokeweight="1pt">
+                <w10:wrap anchorx="margin"/>
               </v:rect>
             </w:pict>
           </mc:Fallback>
         </mc:AlternateContent>
       </w:r>
-    </w:p>
-    <w:p>
-      <w:pPr>
-        <w:spacing w:after="0"/>
-        <w:jc w:val="both"/>
-        <w:rPr>
-          <w:rFonts w:ascii="Times New Roman" w:hAnsi="Times New Roman" w:cs="Times New Roman"/>
-          <w:b/>
-          <w:i/>
-          <w:sz w:val="28"/>
-          <w:szCs w:val="28"/>
-        </w:rPr>
-      </w:pPr>
       <w:r>
         <w:rPr>
           <w:rFonts w:ascii="Times New Roman" w:hAnsi="Times New Roman" w:cs="Times New Roman"/>
@@ -1723,15 +1898,15 @@
         <mc:AlternateContent>
           <mc:Choice Requires="wps">
             <w:drawing>
-              <wp:anchor distT="0" distB="0" distL="114300" distR="114300" simplePos="0" relativeHeight="251666432" behindDoc="0" locked="0" layoutInCell="1" allowOverlap="1" wp14:anchorId="52C4CD77" wp14:editId="0666D846">
+              <wp:anchor distT="0" distB="0" distL="114300" distR="114300" simplePos="0" relativeHeight="251666432" behindDoc="1" locked="0" layoutInCell="1" allowOverlap="1" wp14:anchorId="52C4CD77" wp14:editId="226EE89F">
                 <wp:simplePos x="0" y="0"/>
                 <wp:positionH relativeFrom="margin">
-                  <wp:posOffset>2612886</wp:posOffset>
+                  <wp:posOffset>2613025</wp:posOffset>
                 </wp:positionH>
                 <wp:positionV relativeFrom="paragraph">
-                  <wp:posOffset>167040</wp:posOffset>
+                  <wp:posOffset>163830</wp:posOffset>
                 </wp:positionV>
-                <wp:extent cx="573693" cy="341630"/>
+                <wp:extent cx="573405" cy="341630"/>
                 <wp:effectExtent l="0" t="0" r="17145" b="20320"/>
                 <wp:wrapNone/>
                 <wp:docPr id="6" name="Retângulo 6"/>
@@ -1743,12 +1918,14 @@
                       <wps:spPr>
                         <a:xfrm>
                           <a:off x="0" y="0"/>
-                          <a:ext cx="573693" cy="341630"/>
+                          <a:ext cx="573405" cy="341630"/>
                         </a:xfrm>
                         <a:prstGeom prst="rect">
                           <a:avLst/>
                         </a:prstGeom>
-                        <a:noFill/>
+                        <a:solidFill>
+                          <a:schemeClr val="bg1"/>
+                        </a:solidFill>
                         <a:ln>
                           <a:solidFill>
                             <a:schemeClr val="tx1"/>
@@ -1788,7 +1965,7 @@
           </mc:Choice>
           <mc:Fallback>
             <w:pict>
-              <v:rect w14:anchorId="45C3260B" id="Retângulo 6" o:spid="_x0000_s1026" style="position:absolute;margin-left:205.75pt;margin-top:13.15pt;width:45.15pt;height:26.9pt;z-index:251666432;visibility:visible;mso-wrap-style:square;mso-width-percent:0;mso-wrap-distance-left:9pt;mso-wrap-distance-top:0;mso-wrap-distance-right:9pt;mso-wrap-distance-bottom:0;mso-position-horizontal:absolute;mso-position-horizontal-relative:margin;mso-position-vertical:absolute;mso-position-vertical-relative:text;mso-width-percent:0;mso-width-relative:margin;v-text-anchor:middle" o:gfxdata="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" filled="f" strokecolor="black [3213]" strokeweight="1pt">
+              <v:rect w14:anchorId="193FAA77" id="Retângulo 6" o:spid="_x0000_s1026" style="position:absolute;margin-left:205.75pt;margin-top:12.9pt;width:45.15pt;height:26.9pt;z-index:-251650048;visibility:visible;mso-wrap-style:square;mso-width-percent:0;mso-wrap-distance-left:9pt;mso-wrap-distance-top:0;mso-wrap-distance-right:9pt;mso-wrap-distance-bottom:0;mso-position-horizontal:absolute;mso-position-horizontal-relative:margin;mso-position-vertical:absolute;mso-position-vertical-relative:text;mso-width-percent:0;mso-width-relative:margin;v-text-anchor:middle" o:gfxdata="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" fillcolor="white [3212]" strokecolor="black [3213]" strokeweight="1pt">
                 <w10:wrap anchorx="margin"/>
               </v:rect>
             </w:pict>
@@ -2020,7 +2197,167 @@
         <mc:AlternateContent>
           <mc:Choice Requires="wps">
             <w:drawing>
-              <wp:anchor distT="0" distB="0" distL="114300" distR="114300" simplePos="0" relativeHeight="251679744" behindDoc="0" locked="0" layoutInCell="1" allowOverlap="1" wp14:anchorId="0BC65193" wp14:editId="7470ED22">
+              <wp:anchor distT="0" distB="0" distL="114300" distR="114300" simplePos="0" relativeHeight="251706368" behindDoc="0" locked="0" layoutInCell="1" allowOverlap="1" wp14:anchorId="06BE6B96" wp14:editId="7190109A">
+                <wp:simplePos x="0" y="0"/>
+                <wp:positionH relativeFrom="column">
+                  <wp:posOffset>3818439</wp:posOffset>
+                </wp:positionH>
+                <wp:positionV relativeFrom="paragraph">
+                  <wp:posOffset>1965</wp:posOffset>
+                </wp:positionV>
+                <wp:extent cx="2187530" cy="1662004"/>
+                <wp:effectExtent l="0" t="76200" r="270510" b="33655"/>
+                <wp:wrapNone/>
+                <wp:docPr id="31" name="Conexão: Ângulo Reto 31"/>
+                <wp:cNvGraphicFramePr/>
+                <a:graphic xmlns:a="http://schemas.openxmlformats.org/drawingml/2006/main">
+                  <a:graphicData uri="http://schemas.microsoft.com/office/word/2010/wordprocessingShape">
+                    <wps:wsp>
+                      <wps:cNvCnPr/>
+                      <wps:spPr>
+                        <a:xfrm flipV="1">
+                          <a:off x="0" y="0"/>
+                          <a:ext cx="2187530" cy="1662004"/>
+                        </a:xfrm>
+                        <a:prstGeom prst="bentConnector3">
+                          <a:avLst>
+                            <a:gd name="adj1" fmla="val 111255"/>
+                          </a:avLst>
+                        </a:prstGeom>
+                        <a:ln>
+                          <a:tailEnd type="triangle"/>
+                        </a:ln>
+                      </wps:spPr>
+                      <wps:style>
+                        <a:lnRef idx="1">
+                          <a:schemeClr val="dk1"/>
+                        </a:lnRef>
+                        <a:fillRef idx="0">
+                          <a:schemeClr val="dk1"/>
+                        </a:fillRef>
+                        <a:effectRef idx="0">
+                          <a:schemeClr val="dk1"/>
+                        </a:effectRef>
+                        <a:fontRef idx="minor">
+                          <a:schemeClr val="tx1"/>
+                        </a:fontRef>
+                      </wps:style>
+                      <wps:bodyPr/>
+                    </wps:wsp>
+                  </a:graphicData>
+                </a:graphic>
+                <wp14:sizeRelH relativeFrom="margin">
+                  <wp14:pctWidth>0</wp14:pctWidth>
+                </wp14:sizeRelH>
+                <wp14:sizeRelV relativeFrom="margin">
+                  <wp14:pctHeight>0</wp14:pctHeight>
+                </wp14:sizeRelV>
+              </wp:anchor>
+            </w:drawing>
+          </mc:Choice>
+          <mc:Fallback>
+            <w:pict>
+              <v:shape w14:anchorId="418EC182" id="Conexão: Ângulo Reto 31" o:spid="_x0000_s1026" type="#_x0000_t34" style="position:absolute;margin-left:300.65pt;margin-top:.15pt;width:172.25pt;height:130.85pt;flip:y;z-index:251706368;visibility:visible;mso-wrap-style:square;mso-width-percent:0;mso-height-percent:0;mso-wrap-distance-left:9pt;mso-wrap-distance-top:0;mso-wrap-distance-right:9pt;mso-wrap-distance-bottom:0;mso-position-horizontal:absolute;mso-position-horizontal-relative:text;mso-position-vertical:absolute;mso-position-vertical-relative:text;mso-width-percent:0;mso-height-percent:0;mso-width-relative:margin;mso-height-relative:margin" o:gfxdata="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" adj="24031" strokecolor="black [3200]" strokeweight=".5pt">
+                <v:stroke endarrow="block"/>
+              </v:shape>
+            </w:pict>
+          </mc:Fallback>
+        </mc:AlternateContent>
+      </w:r>
+      <w:r>
+        <w:rPr>
+          <w:rFonts w:ascii="Times New Roman" w:hAnsi="Times New Roman" w:cs="Times New Roman"/>
+          <w:b/>
+          <w:i/>
+          <w:noProof/>
+          <w:sz w:val="28"/>
+          <w:szCs w:val="28"/>
+          <w:lang w:val="pt-PT"/>
+        </w:rPr>
+        <mc:AlternateContent>
+          <mc:Choice Requires="wps">
+            <w:drawing>
+              <wp:anchor distT="0" distB="0" distL="114300" distR="114300" simplePos="0" relativeHeight="251701248" behindDoc="0" locked="0" layoutInCell="1" allowOverlap="1" wp14:anchorId="3D6AEDAF" wp14:editId="1C0A9367">
+                <wp:simplePos x="0" y="0"/>
+                <wp:positionH relativeFrom="column">
+                  <wp:posOffset>-83128</wp:posOffset>
+                </wp:positionH>
+                <wp:positionV relativeFrom="paragraph">
+                  <wp:posOffset>108794</wp:posOffset>
+                </wp:positionV>
+                <wp:extent cx="2204777" cy="1550773"/>
+                <wp:effectExtent l="342900" t="76200" r="24130" b="30480"/>
+                <wp:wrapNone/>
+                <wp:docPr id="26" name="Conexão: Ângulo Reto 26"/>
+                <wp:cNvGraphicFramePr/>
+                <a:graphic xmlns:a="http://schemas.openxmlformats.org/drawingml/2006/main">
+                  <a:graphicData uri="http://schemas.microsoft.com/office/word/2010/wordprocessingShape">
+                    <wps:wsp>
+                      <wps:cNvCnPr/>
+                      <wps:spPr>
+                        <a:xfrm flipH="1" flipV="1">
+                          <a:off x="0" y="0"/>
+                          <a:ext cx="2204777" cy="1550773"/>
+                        </a:xfrm>
+                        <a:prstGeom prst="bentConnector3">
+                          <a:avLst>
+                            <a:gd name="adj1" fmla="val 115236"/>
+                          </a:avLst>
+                        </a:prstGeom>
+                        <a:ln>
+                          <a:tailEnd type="triangle"/>
+                        </a:ln>
+                      </wps:spPr>
+                      <wps:style>
+                        <a:lnRef idx="1">
+                          <a:schemeClr val="dk1"/>
+                        </a:lnRef>
+                        <a:fillRef idx="0">
+                          <a:schemeClr val="dk1"/>
+                        </a:fillRef>
+                        <a:effectRef idx="0">
+                          <a:schemeClr val="dk1"/>
+                        </a:effectRef>
+                        <a:fontRef idx="minor">
+                          <a:schemeClr val="tx1"/>
+                        </a:fontRef>
+                      </wps:style>
+                      <wps:bodyPr/>
+                    </wps:wsp>
+                  </a:graphicData>
+                </a:graphic>
+                <wp14:sizeRelH relativeFrom="margin">
+                  <wp14:pctWidth>0</wp14:pctWidth>
+                </wp14:sizeRelH>
+                <wp14:sizeRelV relativeFrom="margin">
+                  <wp14:pctHeight>0</wp14:pctHeight>
+                </wp14:sizeRelV>
+              </wp:anchor>
+            </w:drawing>
+          </mc:Choice>
+          <mc:Fallback>
+            <w:pict>
+              <v:shape w14:anchorId="067CF2DE" id="Conexão: Ângulo Reto 26" o:spid="_x0000_s1026" type="#_x0000_t34" style="position:absolute;margin-left:-6.55pt;margin-top:8.55pt;width:173.6pt;height:122.1pt;flip:x y;z-index:251701248;visibility:visible;mso-wrap-style:square;mso-width-percent:0;mso-height-percent:0;mso-wrap-distance-left:9pt;mso-wrap-distance-top:0;mso-wrap-distance-right:9pt;mso-wrap-distance-bottom:0;mso-position-horizontal:absolute;mso-position-horizontal-relative:text;mso-position-vertical:absolute;mso-position-vertical-relative:text;mso-width-percent:0;mso-height-percent:0;mso-width-relative:margin;mso-height-relative:margin" o:gfxdata="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" adj="24891" strokecolor="black [3200]" strokeweight=".5pt">
+                <v:stroke endarrow="block"/>
+              </v:shape>
+            </w:pict>
+          </mc:Fallback>
+        </mc:AlternateContent>
+      </w:r>
+      <w:r>
+        <w:rPr>
+          <w:rFonts w:ascii="Times New Roman" w:hAnsi="Times New Roman" w:cs="Times New Roman"/>
+          <w:b/>
+          <w:i/>
+          <w:noProof/>
+          <w:sz w:val="28"/>
+          <w:szCs w:val="28"/>
+          <w:lang w:val="pt-PT"/>
+        </w:rPr>
+        <mc:AlternateContent>
+          <mc:Choice Requires="wps">
+            <w:drawing>
+              <wp:anchor distT="0" distB="0" distL="114300" distR="114300" simplePos="0" relativeHeight="251679744" behindDoc="0" locked="0" layoutInCell="1" allowOverlap="1" wp14:anchorId="0BC65193" wp14:editId="70652011">
                 <wp:simplePos x="0" y="0"/>
                 <wp:positionH relativeFrom="column">
                   <wp:posOffset>3250889</wp:posOffset>
@@ -2078,7 +2415,7 @@
           </mc:Choice>
           <mc:Fallback>
             <w:pict>
-              <v:shape w14:anchorId="2B68314D" id="Conexão reta unidirecional 15" o:spid="_x0000_s1026" type="#_x0000_t32" style="position:absolute;margin-left:256pt;margin-top:15.55pt;width:125.55pt;height:62.05pt;flip:y;z-index:251679744;visibility:visible;mso-wrap-style:square;mso-width-percent:0;mso-height-percent:0;mso-wrap-distance-left:9pt;mso-wrap-distance-top:0;mso-wrap-distance-right:9pt;mso-wrap-distance-bottom:0;mso-position-horizontal:absolute;mso-position-horizontal-relative:text;mso-position-vertical:absolute;mso-position-vertical-relative:text;mso-width-percent:0;mso-height-percent:0;mso-width-relative:margin;mso-height-relative:margin" o:gfxdata="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" strokecolor="black [3200]" strokeweight=".5pt">
+              <v:shape w14:anchorId="3FF0ED1F" id="Conexão reta unidirecional 15" o:spid="_x0000_s1026" type="#_x0000_t32" style="position:absolute;margin-left:256pt;margin-top:15.55pt;width:125.55pt;height:62.05pt;flip:y;z-index:251679744;visibility:visible;mso-wrap-style:square;mso-width-percent:0;mso-height-percent:0;mso-wrap-distance-left:9pt;mso-wrap-distance-top:0;mso-wrap-distance-right:9pt;mso-wrap-distance-bottom:0;mso-position-horizontal:absolute;mso-position-horizontal-relative:text;mso-position-vertical:absolute;mso-position-vertical-relative:text;mso-width-percent:0;mso-height-percent:0;mso-width-relative:margin;mso-height-relative:margin" o:gfxdata="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" strokecolor="black [3200]" strokeweight=".5pt">
                 <v:stroke endarrow="block" joinstyle="miter"/>
               </v:shape>
             </w:pict>
@@ -2524,6 +2861,80 @@
           <w:szCs w:val="28"/>
         </w:rPr>
       </w:pPr>
+      <w:r>
+        <w:rPr>
+          <w:rFonts w:ascii="Times New Roman" w:hAnsi="Times New Roman" w:cs="Times New Roman"/>
+          <w:b/>
+          <w:i/>
+          <w:noProof/>
+          <w:sz w:val="28"/>
+          <w:szCs w:val="28"/>
+        </w:rPr>
+        <mc:AlternateContent>
+          <mc:Choice Requires="wps">
+            <w:drawing>
+              <wp:anchor distT="0" distB="0" distL="114300" distR="114300" simplePos="0" relativeHeight="251657214" behindDoc="1" locked="0" layoutInCell="1" allowOverlap="1" wp14:anchorId="441F3DCF" wp14:editId="1EAD3D54">
+                <wp:simplePos x="0" y="0"/>
+                <wp:positionH relativeFrom="column">
+                  <wp:posOffset>2912745</wp:posOffset>
+                </wp:positionH>
+                <wp:positionV relativeFrom="paragraph">
+                  <wp:posOffset>64770</wp:posOffset>
+                </wp:positionV>
+                <wp:extent cx="0" cy="1180800"/>
+                <wp:effectExtent l="76200" t="38100" r="57150" b="19685"/>
+                <wp:wrapNone/>
+                <wp:docPr id="29" name="Conexão reta unidirecional 29"/>
+                <wp:cNvGraphicFramePr/>
+                <a:graphic xmlns:a="http://schemas.openxmlformats.org/drawingml/2006/main">
+                  <a:graphicData uri="http://schemas.microsoft.com/office/word/2010/wordprocessingShape">
+                    <wps:wsp>
+                      <wps:cNvCnPr/>
+                      <wps:spPr>
+                        <a:xfrm flipV="1">
+                          <a:off x="0" y="0"/>
+                          <a:ext cx="0" cy="1180800"/>
+                        </a:xfrm>
+                        <a:prstGeom prst="straightConnector1">
+                          <a:avLst/>
+                        </a:prstGeom>
+                        <a:ln>
+                          <a:tailEnd type="triangle"/>
+                        </a:ln>
+                      </wps:spPr>
+                      <wps:style>
+                        <a:lnRef idx="1">
+                          <a:schemeClr val="dk1"/>
+                        </a:lnRef>
+                        <a:fillRef idx="0">
+                          <a:schemeClr val="dk1"/>
+                        </a:fillRef>
+                        <a:effectRef idx="0">
+                          <a:schemeClr val="dk1"/>
+                        </a:effectRef>
+                        <a:fontRef idx="minor">
+                          <a:schemeClr val="tx1"/>
+                        </a:fontRef>
+                      </wps:style>
+                      <wps:bodyPr/>
+                    </wps:wsp>
+                  </a:graphicData>
+                </a:graphic>
+                <wp14:sizeRelV relativeFrom="margin">
+                  <wp14:pctHeight>0</wp14:pctHeight>
+                </wp14:sizeRelV>
+              </wp:anchor>
+            </w:drawing>
+          </mc:Choice>
+          <mc:Fallback>
+            <w:pict>
+              <v:shape w14:anchorId="43C955DA" id="Conexão reta unidirecional 29" o:spid="_x0000_s1026" type="#_x0000_t32" style="position:absolute;margin-left:229.35pt;margin-top:5.1pt;width:0;height:93pt;flip:y;z-index:-251659266;visibility:visible;mso-wrap-style:square;mso-height-percent:0;mso-wrap-distance-left:9pt;mso-wrap-distance-top:0;mso-wrap-distance-right:9pt;mso-wrap-distance-bottom:0;mso-position-horizontal:absolute;mso-position-horizontal-relative:text;mso-position-vertical:absolute;mso-position-vertical-relative:text;mso-height-percent:0;mso-height-relative:margin" o:gfxdata="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" strokecolor="black [3200]" strokeweight=".5pt">
+                <v:stroke endarrow="block" joinstyle="miter"/>
+              </v:shape>
+            </w:pict>
+          </mc:Fallback>
+        </mc:AlternateContent>
+      </w:r>
     </w:p>
     <w:p>
       <w:pPr>
@@ -2563,13 +2974,13 @@
         <mc:AlternateContent>
           <mc:Choice Requires="wps">
             <w:drawing>
-              <wp:anchor distT="0" distB="0" distL="114300" distR="114300" simplePos="0" relativeHeight="251668480" behindDoc="0" locked="0" layoutInCell="1" allowOverlap="1" wp14:anchorId="15C32243" wp14:editId="5F6758E4">
+              <wp:anchor distT="0" distB="0" distL="114300" distR="114300" simplePos="0" relativeHeight="251668480" behindDoc="1" locked="0" layoutInCell="1" allowOverlap="1" wp14:anchorId="15C32243" wp14:editId="6F0EA1B7">
                 <wp:simplePos x="0" y="0"/>
                 <wp:positionH relativeFrom="margin">
-                  <wp:posOffset>2667468</wp:posOffset>
+                  <wp:posOffset>2667000</wp:posOffset>
                 </wp:positionH>
                 <wp:positionV relativeFrom="paragraph">
-                  <wp:posOffset>166674</wp:posOffset>
+                  <wp:posOffset>168275</wp:posOffset>
                 </wp:positionV>
                 <wp:extent cx="580616" cy="319072"/>
                 <wp:effectExtent l="0" t="0" r="10160" b="24130"/>
@@ -2588,7 +2999,9 @@
                         <a:prstGeom prst="rect">
                           <a:avLst/>
                         </a:prstGeom>
-                        <a:noFill/>
+                        <a:solidFill>
+                          <a:schemeClr val="bg1"/>
+                        </a:solidFill>
                         <a:ln>
                           <a:solidFill>
                             <a:schemeClr val="tx1"/>
@@ -2628,7 +3041,7 @@
           </mc:Choice>
           <mc:Fallback>
             <w:pict>
-              <v:rect w14:anchorId="0F0CEA57" id="Retângulo 7" o:spid="_x0000_s1026" style="position:absolute;margin-left:210.05pt;margin-top:13.1pt;width:45.7pt;height:25.1pt;z-index:251668480;visibility:visible;mso-wrap-style:square;mso-width-percent:0;mso-wrap-distance-left:9pt;mso-wrap-distance-top:0;mso-wrap-distance-right:9pt;mso-wrap-distance-bottom:0;mso-position-horizontal:absolute;mso-position-horizontal-relative:margin;mso-position-vertical:absolute;mso-position-vertical-relative:text;mso-width-percent:0;mso-width-relative:margin;v-text-anchor:middle" o:gfxdata="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" filled="f" strokecolor="black [3213]" strokeweight="1pt">
+              <v:rect w14:anchorId="021F287C" id="Retângulo 7" o:spid="_x0000_s1026" style="position:absolute;margin-left:210pt;margin-top:13.25pt;width:45.7pt;height:25.1pt;z-index:-251648000;visibility:visible;mso-wrap-style:square;mso-width-percent:0;mso-wrap-distance-left:9pt;mso-wrap-distance-top:0;mso-wrap-distance-right:9pt;mso-wrap-distance-bottom:0;mso-position-horizontal:absolute;mso-position-horizontal-relative:margin;mso-position-vertical:absolute;mso-position-vertical-relative:text;mso-width-percent:0;mso-width-relative:margin;v-text-anchor:middle" o:gfxdata="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" fillcolor="white [3212]" strokecolor="black [3213]" strokeweight="1pt">
                 <w10:wrap anchorx="margin"/>
               </v:rect>
             </w:pict>
@@ -2742,11 +3155,91 @@
           <w:noProof/>
           <w:sz w:val="28"/>
           <w:szCs w:val="28"/>
+          <w:lang w:val="pt-PT"/>
         </w:rPr>
         <mc:AlternateContent>
           <mc:Choice Requires="wps">
             <w:drawing>
-              <wp:anchor distT="0" distB="0" distL="114300" distR="114300" simplePos="0" relativeHeight="251673600" behindDoc="0" locked="0" layoutInCell="1" allowOverlap="1" wp14:anchorId="693C028D" wp14:editId="46FD79D8">
+              <wp:anchor distT="0" distB="0" distL="114300" distR="114300" simplePos="0" relativeHeight="251703296" behindDoc="0" locked="0" layoutInCell="1" allowOverlap="1" wp14:anchorId="2A0487AA" wp14:editId="6C041A41">
+                <wp:simplePos x="0" y="0"/>
+                <wp:positionH relativeFrom="column">
+                  <wp:posOffset>-92334</wp:posOffset>
+                </wp:positionH>
+                <wp:positionV relativeFrom="paragraph">
+                  <wp:posOffset>108177</wp:posOffset>
+                </wp:positionV>
+                <wp:extent cx="2210049" cy="672932"/>
+                <wp:effectExtent l="342900" t="76200" r="19050" b="32385"/>
+                <wp:wrapNone/>
+                <wp:docPr id="27" name="Conexão: Ângulo Reto 27"/>
+                <wp:cNvGraphicFramePr/>
+                <a:graphic xmlns:a="http://schemas.openxmlformats.org/drawingml/2006/main">
+                  <a:graphicData uri="http://schemas.microsoft.com/office/word/2010/wordprocessingShape">
+                    <wps:wsp>
+                      <wps:cNvCnPr/>
+                      <wps:spPr>
+                        <a:xfrm flipH="1" flipV="1">
+                          <a:off x="0" y="0"/>
+                          <a:ext cx="2210049" cy="672932"/>
+                        </a:xfrm>
+                        <a:prstGeom prst="bentConnector3">
+                          <a:avLst>
+                            <a:gd name="adj1" fmla="val 114723"/>
+                          </a:avLst>
+                        </a:prstGeom>
+                        <a:ln>
+                          <a:tailEnd type="triangle"/>
+                        </a:ln>
+                      </wps:spPr>
+                      <wps:style>
+                        <a:lnRef idx="1">
+                          <a:schemeClr val="dk1"/>
+                        </a:lnRef>
+                        <a:fillRef idx="0">
+                          <a:schemeClr val="dk1"/>
+                        </a:fillRef>
+                        <a:effectRef idx="0">
+                          <a:schemeClr val="dk1"/>
+                        </a:effectRef>
+                        <a:fontRef idx="minor">
+                          <a:schemeClr val="tx1"/>
+                        </a:fontRef>
+                      </wps:style>
+                      <wps:bodyPr/>
+                    </wps:wsp>
+                  </a:graphicData>
+                </a:graphic>
+                <wp14:sizeRelH relativeFrom="margin">
+                  <wp14:pctWidth>0</wp14:pctWidth>
+                </wp14:sizeRelH>
+                <wp14:sizeRelV relativeFrom="margin">
+                  <wp14:pctHeight>0</wp14:pctHeight>
+                </wp14:sizeRelV>
+              </wp:anchor>
+            </w:drawing>
+          </mc:Choice>
+          <mc:Fallback>
+            <w:pict>
+              <v:shape w14:anchorId="688F412D" id="Conexão: Ângulo Reto 27" o:spid="_x0000_s1026" type="#_x0000_t34" style="position:absolute;margin-left:-7.25pt;margin-top:8.5pt;width:174pt;height:53pt;flip:x y;z-index:251703296;visibility:visible;mso-wrap-style:square;mso-width-percent:0;mso-height-percent:0;mso-wrap-distance-left:9pt;mso-wrap-distance-top:0;mso-wrap-distance-right:9pt;mso-wrap-distance-bottom:0;mso-position-horizontal:absolute;mso-position-horizontal-relative:text;mso-position-vertical:absolute;mso-position-vertical-relative:text;mso-width-percent:0;mso-height-percent:0;mso-width-relative:margin;mso-height-relative:margin" o:gfxdata="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" adj="24780" strokecolor="black [3200]" strokeweight=".5pt">
+                <v:stroke endarrow="block"/>
+              </v:shape>
+            </w:pict>
+          </mc:Fallback>
+        </mc:AlternateContent>
+      </w:r>
+      <w:r>
+        <w:rPr>
+          <w:rFonts w:ascii="Times New Roman" w:hAnsi="Times New Roman" w:cs="Times New Roman"/>
+          <w:b/>
+          <w:i/>
+          <w:noProof/>
+          <w:sz w:val="28"/>
+          <w:szCs w:val="28"/>
+        </w:rPr>
+        <mc:AlternateContent>
+          <mc:Choice Requires="wps">
+            <w:drawing>
+              <wp:anchor distT="0" distB="0" distL="114300" distR="114300" simplePos="0" relativeHeight="251673600" behindDoc="0" locked="0" layoutInCell="1" allowOverlap="1" wp14:anchorId="693C028D" wp14:editId="3B7A519D">
                 <wp:simplePos x="0" y="0"/>
                 <wp:positionH relativeFrom="column">
                   <wp:posOffset>654520</wp:posOffset>
@@ -2798,7 +3291,7 @@
           </mc:Choice>
           <mc:Fallback>
             <w:pict>
-              <v:shape w14:anchorId="578AE9D5" id="Conexão reta unidirecional 12" o:spid="_x0000_s1026" type="#_x0000_t32" style="position:absolute;margin-left:51.55pt;margin-top:7.8pt;width:158.4pt;height:0;z-index:251673600;visibility:visible;mso-wrap-style:square;mso-wrap-distance-left:9pt;mso-wrap-distance-top:0;mso-wrap-distance-right:9pt;mso-wrap-distance-bottom:0;mso-position-horizontal:absolute;mso-position-horizontal-relative:text;mso-position-vertical:absolute;mso-position-vertical-relative:text" o:gfxdata="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" strokecolor="black [3200]" strokeweight=".5pt">
+              <v:shape w14:anchorId="1C4D0137" id="Conexão reta unidirecional 12" o:spid="_x0000_s1026" type="#_x0000_t32" style="position:absolute;margin-left:51.55pt;margin-top:7.8pt;width:158.4pt;height:0;z-index:251673600;visibility:visible;mso-wrap-style:square;mso-wrap-distance-left:9pt;mso-wrap-distance-top:0;mso-wrap-distance-right:9pt;mso-wrap-distance-bottom:0;mso-position-horizontal:absolute;mso-position-horizontal-relative:text;mso-position-vertical:absolute;mso-position-vertical-relative:text" o:gfxdata="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" strokecolor="black [3200]" strokeweight=".5pt">
                 <v:stroke endarrow="block" joinstyle="miter"/>
               </v:shape>
             </w:pict>
@@ -2900,6 +3393,81 @@
           <w:lang w:val="pt-PT"/>
         </w:rPr>
       </w:pPr>
+      <w:r>
+        <w:rPr>
+          <w:rFonts w:ascii="Times New Roman" w:hAnsi="Times New Roman" w:cs="Times New Roman"/>
+          <w:b/>
+          <w:i/>
+          <w:noProof/>
+          <w:sz w:val="28"/>
+          <w:szCs w:val="28"/>
+          <w:lang w:val="pt-PT"/>
+        </w:rPr>
+        <mc:AlternateContent>
+          <mc:Choice Requires="wps">
+            <w:drawing>
+              <wp:anchor distT="0" distB="0" distL="114300" distR="114300" simplePos="0" relativeHeight="251705344" behindDoc="0" locked="0" layoutInCell="1" allowOverlap="1" wp14:anchorId="460E038A" wp14:editId="44580555">
+                <wp:simplePos x="0" y="0"/>
+                <wp:positionH relativeFrom="column">
+                  <wp:posOffset>3051810</wp:posOffset>
+                </wp:positionH>
+                <wp:positionV relativeFrom="paragraph">
+                  <wp:posOffset>54610</wp:posOffset>
+                </wp:positionV>
+                <wp:extent cx="0" cy="306000"/>
+                <wp:effectExtent l="76200" t="38100" r="57150" b="18415"/>
+                <wp:wrapNone/>
+                <wp:docPr id="30" name="Conexão reta unidirecional 30"/>
+                <wp:cNvGraphicFramePr/>
+                <a:graphic xmlns:a="http://schemas.openxmlformats.org/drawingml/2006/main">
+                  <a:graphicData uri="http://schemas.microsoft.com/office/word/2010/wordprocessingShape">
+                    <wps:wsp>
+                      <wps:cNvCnPr/>
+                      <wps:spPr>
+                        <a:xfrm flipV="1">
+                          <a:off x="0" y="0"/>
+                          <a:ext cx="0" cy="306000"/>
+                        </a:xfrm>
+                        <a:prstGeom prst="straightConnector1">
+                          <a:avLst/>
+                        </a:prstGeom>
+                        <a:ln>
+                          <a:tailEnd type="triangle"/>
+                        </a:ln>
+                      </wps:spPr>
+                      <wps:style>
+                        <a:lnRef idx="1">
+                          <a:schemeClr val="dk1"/>
+                        </a:lnRef>
+                        <a:fillRef idx="0">
+                          <a:schemeClr val="dk1"/>
+                        </a:fillRef>
+                        <a:effectRef idx="0">
+                          <a:schemeClr val="dk1"/>
+                        </a:effectRef>
+                        <a:fontRef idx="minor">
+                          <a:schemeClr val="tx1"/>
+                        </a:fontRef>
+                      </wps:style>
+                      <wps:bodyPr/>
+                    </wps:wsp>
+                  </a:graphicData>
+                </a:graphic>
+                <wp14:sizeRelV relativeFrom="margin">
+                  <wp14:pctHeight>0</wp14:pctHeight>
+                </wp14:sizeRelV>
+              </wp:anchor>
+            </w:drawing>
+          </mc:Choice>
+          <mc:Fallback>
+            <w:pict>
+              <v:shape w14:anchorId="4BD8BC41" id="Conexão reta unidirecional 30" o:spid="_x0000_s1026" type="#_x0000_t32" style="position:absolute;margin-left:240.3pt;margin-top:4.3pt;width:0;height:24.1pt;flip:y;z-index:251705344;visibility:visible;mso-wrap-style:square;mso-height-percent:0;mso-wrap-distance-left:9pt;mso-wrap-distance-top:0;mso-wrap-distance-right:9pt;mso-wrap-distance-bottom:0;mso-position-horizontal:absolute;mso-position-horizontal-relative:text;mso-position-vertical:absolute;mso-position-vertical-relative:text;mso-height-percent:0;mso-height-relative:margin" o:gfxdata="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" strokecolor="black [3200]" strokeweight=".5pt">
+                <v:stroke endarrow="block" joinstyle="miter"/>
+              </v:shape>
+            </w:pict>
+          </mc:Fallback>
+        </mc:AlternateContent>
+      </w:r>
     </w:p>
     <w:p>
       <w:pPr>
@@ -2914,6 +3482,94 @@
           <w:lang w:val="pt-PT"/>
         </w:rPr>
       </w:pPr>
+      <w:r>
+        <w:rPr>
+          <w:rFonts w:ascii="Times New Roman" w:hAnsi="Times New Roman" w:cs="Times New Roman"/>
+          <w:b/>
+          <w:i/>
+          <w:noProof/>
+          <w:sz w:val="28"/>
+          <w:szCs w:val="28"/>
+          <w:lang w:val="pt-PT"/>
+        </w:rPr>
+        <mc:AlternateContent>
+          <mc:Choice Requires="wps">
+            <w:drawing>
+              <wp:anchor distT="0" distB="0" distL="114300" distR="114300" simplePos="0" relativeHeight="251708416" behindDoc="0" locked="0" layoutInCell="1" allowOverlap="1" wp14:anchorId="35B20ED9" wp14:editId="5098BFD1">
+                <wp:simplePos x="0" y="0"/>
+                <wp:positionH relativeFrom="column">
+                  <wp:posOffset>2132607</wp:posOffset>
+                </wp:positionH>
+                <wp:positionV relativeFrom="paragraph">
+                  <wp:posOffset>155327</wp:posOffset>
+                </wp:positionV>
+                <wp:extent cx="1672789" cy="366355"/>
+                <wp:effectExtent l="19050" t="19050" r="22860" b="15240"/>
+                <wp:wrapNone/>
+                <wp:docPr id="32" name="Oval 32"/>
+                <wp:cNvGraphicFramePr/>
+                <a:graphic xmlns:a="http://schemas.openxmlformats.org/drawingml/2006/main">
+                  <a:graphicData uri="http://schemas.microsoft.com/office/word/2010/wordprocessingShape">
+                    <wps:wsp>
+                      <wps:cNvSpPr/>
+                      <wps:spPr>
+                        <a:xfrm>
+                          <a:off x="0" y="0"/>
+                          <a:ext cx="1672789" cy="366355"/>
+                        </a:xfrm>
+                        <a:prstGeom prst="ellipse">
+                          <a:avLst/>
+                        </a:prstGeom>
+                        <a:noFill/>
+                        <a:ln w="34925" cmpd="dbl">
+                          <a:solidFill>
+                            <a:schemeClr val="tx1"/>
+                          </a:solidFill>
+                        </a:ln>
+                      </wps:spPr>
+                      <wps:style>
+                        <a:lnRef idx="2">
+                          <a:schemeClr val="accent1">
+                            <a:shade val="50000"/>
+                          </a:schemeClr>
+                        </a:lnRef>
+                        <a:fillRef idx="1">
+                          <a:schemeClr val="accent1"/>
+                        </a:fillRef>
+                        <a:effectRef idx="0">
+                          <a:schemeClr val="accent1"/>
+                        </a:effectRef>
+                        <a:fontRef idx="minor">
+                          <a:schemeClr val="lt1"/>
+                        </a:fontRef>
+                      </wps:style>
+                      <wps:bodyPr rot="0" spcFirstLastPara="0" vertOverflow="overflow" horzOverflow="overflow" vert="horz" wrap="square" lIns="91440" tIns="45720" rIns="91440" bIns="45720" numCol="1" spcCol="0" rtlCol="0" fromWordArt="0" anchor="ctr" anchorCtr="0" forceAA="0" compatLnSpc="1">
+                        <a:prstTxWarp prst="textNoShape">
+                          <a:avLst/>
+                        </a:prstTxWarp>
+                        <a:noAutofit/>
+                      </wps:bodyPr>
+                    </wps:wsp>
+                  </a:graphicData>
+                </a:graphic>
+                <wp14:sizeRelH relativeFrom="margin">
+                  <wp14:pctWidth>0</wp14:pctWidth>
+                </wp14:sizeRelH>
+                <wp14:sizeRelV relativeFrom="margin">
+                  <wp14:pctHeight>0</wp14:pctHeight>
+                </wp14:sizeRelV>
+              </wp:anchor>
+            </w:drawing>
+          </mc:Choice>
+          <mc:Fallback>
+            <w:pict>
+              <v:oval w14:anchorId="12CC0997" id="Oval 32" o:spid="_x0000_s1026" style="position:absolute;margin-left:167.9pt;margin-top:12.25pt;width:131.7pt;height:28.85pt;z-index:251708416;visibility:visible;mso-wrap-style:square;mso-width-percent:0;mso-height-percent:0;mso-wrap-distance-left:9pt;mso-wrap-distance-top:0;mso-wrap-distance-right:9pt;mso-wrap-distance-bottom:0;mso-position-horizontal:absolute;mso-position-horizontal-relative:text;mso-position-vertical:absolute;mso-position-vertical-relative:text;mso-width-percent:0;mso-height-percent:0;mso-width-relative:margin;mso-height-relative:margin;v-text-anchor:middle" o:gfxdata="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" filled="f" strokecolor="black [3213]" strokeweight="2.75pt">
+                <v:stroke linestyle="thinThin" joinstyle="miter"/>
+              </v:oval>
+            </w:pict>
+          </mc:Fallback>
+        </mc:AlternateContent>
+      </w:r>
     </w:p>
     <w:p>
       <w:pPr>
@@ -2921,8 +3577,72 @@
         <w:jc w:val="both"/>
         <w:rPr>
           <w:rFonts w:ascii="Times New Roman" w:hAnsi="Times New Roman" w:cs="Times New Roman"/>
-          <w:sz w:val="24"/>
-          <w:szCs w:val="24"/>
+          <w:b/>
+          <w:i/>
+          <w:sz w:val="28"/>
+          <w:szCs w:val="28"/>
+          <w:lang w:val="pt-PT"/>
+        </w:rPr>
+      </w:pPr>
+      <w:r>
+        <w:rPr>
+          <w:rFonts w:ascii="Times New Roman" w:hAnsi="Times New Roman" w:cs="Times New Roman"/>
+          <w:sz w:val="24"/>
+          <w:szCs w:val="24"/>
+          <w:lang w:val="pt-PT"/>
+        </w:rPr>
+        <w:tab/>
+      </w:r>
+      <w:r>
+        <w:rPr>
+          <w:rFonts w:ascii="Times New Roman" w:hAnsi="Times New Roman" w:cs="Times New Roman"/>
+          <w:sz w:val="24"/>
+          <w:szCs w:val="24"/>
+          <w:lang w:val="pt-PT"/>
+        </w:rPr>
+        <w:tab/>
+      </w:r>
+      <w:r>
+        <w:rPr>
+          <w:rFonts w:ascii="Times New Roman" w:hAnsi="Times New Roman" w:cs="Times New Roman"/>
+          <w:sz w:val="24"/>
+          <w:szCs w:val="24"/>
+          <w:lang w:val="pt-PT"/>
+        </w:rPr>
+        <w:tab/>
+      </w:r>
+      <w:r>
+        <w:rPr>
+          <w:rFonts w:ascii="Times New Roman" w:hAnsi="Times New Roman" w:cs="Times New Roman"/>
+          <w:sz w:val="24"/>
+          <w:szCs w:val="24"/>
+          <w:lang w:val="pt-PT"/>
+        </w:rPr>
+        <w:tab/>
+        <w:t xml:space="preserve">          </w:t>
+      </w:r>
+      <w:proofErr w:type="spellStart"/>
+      <w:r>
+        <w:rPr>
+          <w:rFonts w:ascii="Times New Roman" w:hAnsi="Times New Roman" w:cs="Times New Roman"/>
+          <w:b/>
+          <w:i/>
+          <w:sz w:val="28"/>
+          <w:szCs w:val="28"/>
+          <w:lang w:val="pt-PT"/>
+        </w:rPr>
+        <w:t>TheRestaurantMain</w:t>
+      </w:r>
+      <w:proofErr w:type="spellEnd"/>
+    </w:p>
+    <w:p>
+      <w:pPr>
+        <w:spacing w:after="0"/>
+        <w:jc w:val="both"/>
+        <w:rPr>
+          <w:rFonts w:ascii="Times New Roman" w:hAnsi="Times New Roman" w:cs="Times New Roman"/>
+          <w:sz w:val="28"/>
+          <w:szCs w:val="28"/>
           <w:lang w:val="pt-PT"/>
         </w:rPr>
       </w:pPr>
@@ -2930,44 +3650,32 @@
     <w:p>
       <w:pPr>
         <w:spacing w:after="0"/>
-        <w:jc w:val="both"/>
-        <w:rPr>
-          <w:rFonts w:ascii="Times New Roman" w:hAnsi="Times New Roman" w:cs="Times New Roman"/>
+        <w:rPr>
+          <w:rFonts w:ascii="Times New Roman" w:hAnsi="Times New Roman" w:cs="Times New Roman"/>
+          <w:b/>
+          <w:i/>
           <w:sz w:val="24"/>
           <w:szCs w:val="24"/>
           <w:lang w:val="pt-PT"/>
         </w:rPr>
       </w:pPr>
+      <w:r>
+        <w:rPr>
+          <w:rFonts w:ascii="Times New Roman" w:hAnsi="Times New Roman" w:cs="Times New Roman"/>
+          <w:b/>
+          <w:i/>
+          <w:sz w:val="24"/>
+          <w:szCs w:val="24"/>
+          <w:lang w:val="pt-PT"/>
+        </w:rPr>
+        <w:t>Legenda:</w:t>
+      </w:r>
     </w:p>
     <w:p>
       <w:pPr>
         <w:spacing w:after="0"/>
         <w:rPr>
           <w:rFonts w:ascii="Times New Roman" w:hAnsi="Times New Roman" w:cs="Times New Roman"/>
-          <w:b/>
-          <w:i/>
-          <w:sz w:val="24"/>
-          <w:szCs w:val="24"/>
-          <w:lang w:val="pt-PT"/>
-        </w:rPr>
-      </w:pPr>
-      <w:r>
-        <w:rPr>
-          <w:rFonts w:ascii="Times New Roman" w:hAnsi="Times New Roman" w:cs="Times New Roman"/>
-          <w:b/>
-          <w:i/>
-          <w:sz w:val="24"/>
-          <w:szCs w:val="24"/>
-          <w:lang w:val="pt-PT"/>
-        </w:rPr>
-        <w:t>Legenda:</w:t>
-      </w:r>
-    </w:p>
-    <w:p>
-      <w:pPr>
-        <w:spacing w:after="0"/>
-        <w:rPr>
-          <w:rFonts w:ascii="Times New Roman" w:hAnsi="Times New Roman" w:cs="Times New Roman"/>
           <w:sz w:val="24"/>
           <w:szCs w:val="24"/>
           <w:lang w:val="pt-PT"/>
@@ -2986,7 +3694,95 @@
         <mc:AlternateContent>
           <mc:Choice Requires="wps">
             <w:drawing>
-              <wp:anchor distT="0" distB="0" distL="114300" distR="114300" simplePos="0" relativeHeight="251692032" behindDoc="0" locked="0" layoutInCell="1" allowOverlap="1" wp14:anchorId="0BEACC46" wp14:editId="02987D3D">
+              <wp:anchor distT="0" distB="0" distL="114300" distR="114300" simplePos="0" relativeHeight="251694080" behindDoc="0" locked="0" layoutInCell="1" allowOverlap="1" wp14:anchorId="24CBF749" wp14:editId="762E1EA0">
+                <wp:simplePos x="0" y="0"/>
+                <wp:positionH relativeFrom="margin">
+                  <wp:posOffset>2303145</wp:posOffset>
+                </wp:positionH>
+                <wp:positionV relativeFrom="paragraph">
+                  <wp:posOffset>141605</wp:posOffset>
+                </wp:positionV>
+                <wp:extent cx="270348" cy="250665"/>
+                <wp:effectExtent l="0" t="0" r="15875" b="16510"/>
+                <wp:wrapNone/>
+                <wp:docPr id="24" name="Retângulo 24"/>
+                <wp:cNvGraphicFramePr/>
+                <a:graphic xmlns:a="http://schemas.openxmlformats.org/drawingml/2006/main">
+                  <a:graphicData uri="http://schemas.microsoft.com/office/word/2010/wordprocessingShape">
+                    <wps:wsp>
+                      <wps:cNvSpPr/>
+                      <wps:spPr>
+                        <a:xfrm>
+                          <a:off x="0" y="0"/>
+                          <a:ext cx="270348" cy="250665"/>
+                        </a:xfrm>
+                        <a:prstGeom prst="rect">
+                          <a:avLst/>
+                        </a:prstGeom>
+                        <a:noFill/>
+                        <a:ln>
+                          <a:solidFill>
+                            <a:schemeClr val="tx1"/>
+                          </a:solidFill>
+                        </a:ln>
+                      </wps:spPr>
+                      <wps:style>
+                        <a:lnRef idx="2">
+                          <a:schemeClr val="accent1">
+                            <a:shade val="50000"/>
+                          </a:schemeClr>
+                        </a:lnRef>
+                        <a:fillRef idx="1">
+                          <a:schemeClr val="accent1"/>
+                        </a:fillRef>
+                        <a:effectRef idx="0">
+                          <a:schemeClr val="accent1"/>
+                        </a:effectRef>
+                        <a:fontRef idx="minor">
+                          <a:schemeClr val="lt1"/>
+                        </a:fontRef>
+                      </wps:style>
+                      <wps:bodyPr rot="0" spcFirstLastPara="0" vertOverflow="overflow" horzOverflow="overflow" vert="horz" wrap="square" lIns="91440" tIns="45720" rIns="91440" bIns="45720" numCol="1" spcCol="0" rtlCol="0" fromWordArt="0" anchor="ctr" anchorCtr="0" forceAA="0" compatLnSpc="1">
+                        <a:prstTxWarp prst="textNoShape">
+                          <a:avLst/>
+                        </a:prstTxWarp>
+                        <a:noAutofit/>
+                      </wps:bodyPr>
+                    </wps:wsp>
+                  </a:graphicData>
+                </a:graphic>
+                <wp14:sizeRelH relativeFrom="margin">
+                  <wp14:pctWidth>0</wp14:pctWidth>
+                </wp14:sizeRelH>
+                <wp14:sizeRelV relativeFrom="margin">
+                  <wp14:pctHeight>0</wp14:pctHeight>
+                </wp14:sizeRelV>
+              </wp:anchor>
+            </w:drawing>
+          </mc:Choice>
+          <mc:Fallback>
+            <w:pict>
+              <v:rect w14:anchorId="0BD998FA" id="Retângulo 24" o:spid="_x0000_s1026" style="position:absolute;margin-left:181.35pt;margin-top:11.15pt;width:21.3pt;height:19.75pt;z-index:251694080;visibility:visible;mso-wrap-style:square;mso-width-percent:0;mso-height-percent:0;mso-wrap-distance-left:9pt;mso-wrap-distance-top:0;mso-wrap-distance-right:9pt;mso-wrap-distance-bottom:0;mso-position-horizontal:absolute;mso-position-horizontal-relative:margin;mso-position-vertical:absolute;mso-position-vertical-relative:text;mso-width-percent:0;mso-height-percent:0;mso-width-relative:margin;mso-height-relative:margin;v-text-anchor:middle" o:gfxdata="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" filled="f" strokecolor="black [3213]" strokeweight="1pt">
+                <w10:wrap anchorx="margin"/>
+              </v:rect>
+            </w:pict>
+          </mc:Fallback>
+        </mc:AlternateContent>
+      </w:r>
+      <w:r>
+        <w:rPr>
+          <w:rFonts w:ascii="Times New Roman" w:hAnsi="Times New Roman" w:cs="Times New Roman"/>
+          <w:b/>
+          <w:i/>
+          <w:noProof/>
+          <w:sz w:val="28"/>
+          <w:szCs w:val="28"/>
+          <w:lang w:val="pt-PT"/>
+        </w:rPr>
+        <mc:AlternateContent>
+          <mc:Choice Requires="wps">
+            <w:drawing>
+              <wp:anchor distT="0" distB="0" distL="114300" distR="114300" simplePos="0" relativeHeight="251692032" behindDoc="0" locked="0" layoutInCell="1" allowOverlap="1" wp14:anchorId="0BEACC46" wp14:editId="4F18CBC6">
                 <wp:simplePos x="0" y="0"/>
                 <wp:positionH relativeFrom="column">
                   <wp:posOffset>-117043</wp:posOffset>
@@ -3051,7 +3847,7 @@
           </mc:Choice>
           <mc:Fallback>
             <w:pict>
-              <v:oval w14:anchorId="694CDACE" id="Oval 23" o:spid="_x0000_s1026" style="position:absolute;margin-left:-9.2pt;margin-top:10.65pt;width:23.6pt;height:22pt;z-index:251692032;visibility:visible;mso-wrap-style:square;mso-width-percent:0;mso-wrap-distance-left:9pt;mso-wrap-distance-top:0;mso-wrap-distance-right:9pt;mso-wrap-distance-bottom:0;mso-position-horizontal:absolute;mso-position-horizontal-relative:text;mso-position-vertical:absolute;mso-position-vertical-relative:text;mso-width-percent:0;mso-width-relative:margin;v-text-anchor:middle" o:gfxdata="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" filled="f" strokecolor="black [3213]" strokeweight="1pt">
+              <v:oval w14:anchorId="63847D22" id="Oval 23" o:spid="_x0000_s1026" style="position:absolute;margin-left:-9.2pt;margin-top:10.65pt;width:23.6pt;height:22pt;z-index:251692032;visibility:visible;mso-wrap-style:square;mso-width-percent:0;mso-wrap-distance-left:9pt;mso-wrap-distance-top:0;mso-wrap-distance-right:9pt;mso-wrap-distance-bottom:0;mso-position-horizontal:absolute;mso-position-horizontal-relative:text;mso-position-vertical:absolute;mso-position-vertical-relative:text;mso-width-percent:0;mso-width-relative:margin;v-text-anchor:middle" o:gfxdata="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" filled="f" strokecolor="black [3213]" strokeweight="1pt">
                 <v:stroke joinstyle="miter"/>
               </v:oval>
             </w:pict>
@@ -3078,8 +3874,42 @@
         </w:rPr>
         <w:t xml:space="preserve">       – Entidade</w:t>
       </w:r>
-      <w:bookmarkStart w:id="0" w:name="_GoBack"/>
-      <w:bookmarkEnd w:id="0"/>
+      <w:r>
+        <w:rPr>
+          <w:rFonts w:ascii="Times New Roman" w:hAnsi="Times New Roman" w:cs="Times New Roman"/>
+          <w:sz w:val="24"/>
+          <w:szCs w:val="24"/>
+          <w:lang w:val="pt-PT"/>
+        </w:rPr>
+        <w:t xml:space="preserve"> Instanciada, Ativa         </w:t>
+      </w:r>
+      <w:r>
+        <w:rPr>
+          <w:rFonts w:ascii="Times New Roman" w:hAnsi="Times New Roman" w:cs="Times New Roman"/>
+          <w:sz w:val="24"/>
+          <w:szCs w:val="24"/>
+          <w:lang w:val="pt-PT"/>
+        </w:rPr>
+        <w:t xml:space="preserve">       – </w:t>
+      </w:r>
+      <w:r>
+        <w:rPr>
+          <w:rFonts w:ascii="Times New Roman" w:hAnsi="Times New Roman" w:cs="Times New Roman"/>
+          <w:sz w:val="24"/>
+          <w:szCs w:val="24"/>
+          <w:lang w:val="pt-PT"/>
+        </w:rPr>
+        <w:t xml:space="preserve">Entidade </w:t>
+      </w:r>
+      <w:r>
+        <w:rPr>
+          <w:rFonts w:ascii="Times New Roman" w:hAnsi="Times New Roman" w:cs="Times New Roman"/>
+          <w:sz w:val="24"/>
+          <w:szCs w:val="24"/>
+          <w:lang w:val="pt-PT"/>
+        </w:rPr>
+        <w:t>Instanciada Passiva</w:t>
+      </w:r>
     </w:p>
     <w:p>
       <w:pPr>
@@ -3104,18 +3934,18 @@
         <mc:AlternateContent>
           <mc:Choice Requires="wps">
             <w:drawing>
-              <wp:anchor distT="0" distB="0" distL="114300" distR="114300" simplePos="0" relativeHeight="251694080" behindDoc="0" locked="0" layoutInCell="1" allowOverlap="1" wp14:anchorId="24CBF749" wp14:editId="1DCD9CF1">
+              <wp:anchor distT="0" distB="0" distL="114300" distR="114300" simplePos="0" relativeHeight="251710464" behindDoc="0" locked="0" layoutInCell="1" allowOverlap="1" wp14:anchorId="6318830C" wp14:editId="04963BC7">
                 <wp:simplePos x="0" y="0"/>
-                <wp:positionH relativeFrom="margin">
-                  <wp:posOffset>-97371</wp:posOffset>
+                <wp:positionH relativeFrom="column">
+                  <wp:posOffset>-104775</wp:posOffset>
                 </wp:positionH>
                 <wp:positionV relativeFrom="paragraph">
-                  <wp:posOffset>163661</wp:posOffset>
+                  <wp:posOffset>163195</wp:posOffset>
                 </wp:positionV>
-                <wp:extent cx="270348" cy="250665"/>
-                <wp:effectExtent l="0" t="0" r="15875" b="16510"/>
+                <wp:extent cx="276225" cy="255270"/>
+                <wp:effectExtent l="19050" t="19050" r="28575" b="11430"/>
                 <wp:wrapNone/>
-                <wp:docPr id="24" name="Retângulo 24"/>
+                <wp:docPr id="33" name="Oval 33"/>
                 <wp:cNvGraphicFramePr/>
                 <a:graphic xmlns:a="http://schemas.openxmlformats.org/drawingml/2006/main">
                   <a:graphicData uri="http://schemas.microsoft.com/office/word/2010/wordprocessingShape">
@@ -3124,13 +3954,13 @@
                       <wps:spPr>
                         <a:xfrm>
                           <a:off x="0" y="0"/>
-                          <a:ext cx="270348" cy="250665"/>
+                          <a:ext cx="276225" cy="255270"/>
                         </a:xfrm>
-                        <a:prstGeom prst="rect">
+                        <a:prstGeom prst="ellipse">
                           <a:avLst/>
                         </a:prstGeom>
                         <a:noFill/>
-                        <a:ln>
+                        <a:ln w="34925" cmpd="dbl">
                           <a:solidFill>
                             <a:schemeClr val="tx1"/>
                           </a:solidFill>
@@ -3172,9 +4002,9 @@
           </mc:Choice>
           <mc:Fallback>
             <w:pict>
-              <v:rect w14:anchorId="0DD76CF4" id="Retângulo 24" o:spid="_x0000_s1026" style="position:absolute;margin-left:-7.65pt;margin-top:12.9pt;width:21.3pt;height:19.75pt;z-index:251694080;visibility:visible;mso-wrap-style:square;mso-width-percent:0;mso-height-percent:0;mso-wrap-distance-left:9pt;mso-wrap-distance-top:0;mso-wrap-distance-right:9pt;mso-wrap-distance-bottom:0;mso-position-horizontal:absolute;mso-position-horizontal-relative:margin;mso-position-vertical:absolute;mso-position-vertical-relative:text;mso-width-percent:0;mso-height-percent:0;mso-width-relative:margin;mso-height-relative:margin;v-text-anchor:middle" o:gfxdata="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" filled="f" strokecolor="black [3213]" strokeweight="1pt">
-                <w10:wrap anchorx="margin"/>
-              </v:rect>
+              <v:oval w14:anchorId="74BDBDA6" id="Oval 33" o:spid="_x0000_s1026" style="position:absolute;margin-left:-8.25pt;margin-top:12.85pt;width:21.75pt;height:20.1pt;z-index:251710464;visibility:visible;mso-wrap-style:square;mso-width-percent:0;mso-height-percent:0;mso-wrap-distance-left:9pt;mso-wrap-distance-top:0;mso-wrap-distance-right:9pt;mso-wrap-distance-bottom:0;mso-position-horizontal:absolute;mso-position-horizontal-relative:text;mso-position-vertical:absolute;mso-position-vertical-relative:text;mso-width-percent:0;mso-height-percent:0;mso-width-relative:margin;mso-height-relative:margin;v-text-anchor:middle" o:gfxdata="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" filled="f" strokecolor="black [3213]" strokeweight="2.75pt">
+                <v:stroke linestyle="thinThin" joinstyle="miter"/>
+              </v:oval>
             </w:pict>
           </mc:Fallback>
         </mc:AlternateContent>
@@ -3197,7 +4027,34 @@
           <w:szCs w:val="24"/>
           <w:lang w:val="pt-PT"/>
         </w:rPr>
-        <w:t xml:space="preserve">       – Região Partilhada</w:t>
+        <w:t xml:space="preserve">       </w:t>
+      </w:r>
+      <w:r>
+        <w:rPr>
+          <w:rFonts w:ascii="Times New Roman" w:hAnsi="Times New Roman" w:cs="Times New Roman"/>
+          <w:sz w:val="24"/>
+          <w:szCs w:val="24"/>
+          <w:lang w:val="pt-PT"/>
+        </w:rPr>
+        <w:t xml:space="preserve">– </w:t>
+      </w:r>
+      <w:r>
+        <w:rPr>
+          <w:rFonts w:ascii="Times New Roman" w:hAnsi="Times New Roman" w:cs="Times New Roman"/>
+          <w:sz w:val="24"/>
+          <w:szCs w:val="24"/>
+          <w:lang w:val="pt-PT"/>
+        </w:rPr>
+        <w:t xml:space="preserve">Entidade </w:t>
+      </w:r>
+      <w:r>
+        <w:rPr>
+          <w:rFonts w:ascii="Times New Roman" w:hAnsi="Times New Roman" w:cs="Times New Roman"/>
+          <w:sz w:val="24"/>
+          <w:szCs w:val="24"/>
+          <w:lang w:val="pt-PT"/>
+        </w:rPr>
+        <w:t>Não-Instanciada, Ativa</w:t>
       </w:r>
     </w:p>
     <w:p>
@@ -3208,142 +4065,6 @@
           <w:sz w:val="24"/>
           <w:szCs w:val="24"/>
           <w:lang w:val="pt-PT"/>
-        </w:rPr>
-      </w:pPr>
-      <w:r>
-        <w:rPr>
-          <w:rFonts w:ascii="Times New Roman" w:hAnsi="Times New Roman" w:cs="Times New Roman"/>
-          <w:b/>
-          <w:i/>
-          <w:noProof/>
-          <w:sz w:val="28"/>
-          <w:szCs w:val="28"/>
-          <w:lang w:val="pt-PT"/>
-        </w:rPr>
-        <mc:AlternateContent>
-          <mc:Choice Requires="wps">
-            <w:drawing>
-              <wp:anchor distT="0" distB="0" distL="114300" distR="114300" simplePos="0" relativeHeight="251696128" behindDoc="0" locked="0" layoutInCell="1" allowOverlap="1" wp14:anchorId="22D70A48" wp14:editId="5C1A318E">
-                <wp:simplePos x="0" y="0"/>
-                <wp:positionH relativeFrom="margin">
-                  <wp:posOffset>-84455</wp:posOffset>
-                </wp:positionH>
-                <wp:positionV relativeFrom="paragraph">
-                  <wp:posOffset>161809</wp:posOffset>
-                </wp:positionV>
-                <wp:extent cx="243545" cy="221405"/>
-                <wp:effectExtent l="19050" t="19050" r="23495" b="26670"/>
-                <wp:wrapNone/>
-                <wp:docPr id="25" name="Retângulo 25"/>
-                <wp:cNvGraphicFramePr/>
-                <a:graphic xmlns:a="http://schemas.openxmlformats.org/drawingml/2006/main">
-                  <a:graphicData uri="http://schemas.microsoft.com/office/word/2010/wordprocessingShape">
-                    <wps:wsp>
-                      <wps:cNvSpPr/>
-                      <wps:spPr>
-                        <a:xfrm>
-                          <a:off x="0" y="0"/>
-                          <a:ext cx="243545" cy="221405"/>
-                        </a:xfrm>
-                        <a:prstGeom prst="rect">
-                          <a:avLst/>
-                        </a:prstGeom>
-                        <a:noFill/>
-                        <a:ln w="38100" cmpd="dbl">
-                          <a:solidFill>
-                            <a:schemeClr val="tx1"/>
-                          </a:solidFill>
-                        </a:ln>
-                      </wps:spPr>
-                      <wps:style>
-                        <a:lnRef idx="2">
-                          <a:schemeClr val="accent1">
-                            <a:shade val="50000"/>
-                          </a:schemeClr>
-                        </a:lnRef>
-                        <a:fillRef idx="1">
-                          <a:schemeClr val="accent1"/>
-                        </a:fillRef>
-                        <a:effectRef idx="0">
-                          <a:schemeClr val="accent1"/>
-                        </a:effectRef>
-                        <a:fontRef idx="minor">
-                          <a:schemeClr val="lt1"/>
-                        </a:fontRef>
-                      </wps:style>
-                      <wps:bodyPr rot="0" spcFirstLastPara="0" vertOverflow="overflow" horzOverflow="overflow" vert="horz" wrap="square" lIns="91440" tIns="45720" rIns="91440" bIns="45720" numCol="1" spcCol="0" rtlCol="0" fromWordArt="0" anchor="ctr" anchorCtr="0" forceAA="0" compatLnSpc="1">
-                        <a:prstTxWarp prst="textNoShape">
-                          <a:avLst/>
-                        </a:prstTxWarp>
-                        <a:noAutofit/>
-                      </wps:bodyPr>
-                    </wps:wsp>
-                  </a:graphicData>
-                </a:graphic>
-                <wp14:sizeRelH relativeFrom="margin">
-                  <wp14:pctWidth>0</wp14:pctWidth>
-                </wp14:sizeRelH>
-                <wp14:sizeRelV relativeFrom="margin">
-                  <wp14:pctHeight>0</wp14:pctHeight>
-                </wp14:sizeRelV>
-              </wp:anchor>
-            </w:drawing>
-          </mc:Choice>
-          <mc:Fallback>
-            <w:pict>
-              <v:rect w14:anchorId="00EBC776" id="Retângulo 25" o:spid="_x0000_s1026" style="position:absolute;margin-left:-6.65pt;margin-top:12.75pt;width:19.2pt;height:17.45pt;z-index:251696128;visibility:visible;mso-wrap-style:square;mso-width-percent:0;mso-height-percent:0;mso-wrap-distance-left:9pt;mso-wrap-distance-top:0;mso-wrap-distance-right:9pt;mso-wrap-distance-bottom:0;mso-position-horizontal:absolute;mso-position-horizontal-relative:margin;mso-position-vertical:absolute;mso-position-vertical-relative:text;mso-width-percent:0;mso-height-percent:0;mso-width-relative:margin;mso-height-relative:margin;v-text-anchor:middle" o:gfxdata="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" filled="f" strokecolor="black [3213]" strokeweight="3pt">
-                <v:stroke linestyle="thinThin"/>
-                <w10:wrap anchorx="margin"/>
-              </v:rect>
-            </w:pict>
-          </mc:Fallback>
-        </mc:AlternateContent>
-      </w:r>
-    </w:p>
-    <w:p>
-      <w:pPr>
-        <w:spacing w:after="0"/>
-        <w:rPr>
-          <w:rFonts w:ascii="Times New Roman" w:hAnsi="Times New Roman" w:cs="Times New Roman"/>
-          <w:sz w:val="24"/>
-          <w:szCs w:val="24"/>
-        </w:rPr>
-      </w:pPr>
-      <w:r>
-        <w:rPr>
-          <w:rFonts w:ascii="Times New Roman" w:hAnsi="Times New Roman" w:cs="Times New Roman"/>
-          <w:sz w:val="24"/>
-          <w:szCs w:val="24"/>
-          <w:lang w:val="pt-PT"/>
-        </w:rPr>
-        <w:t xml:space="preserve">       </w:t>
-      </w:r>
-      <w:r>
-        <w:rPr>
-          <w:rFonts w:ascii="Times New Roman" w:hAnsi="Times New Roman" w:cs="Times New Roman"/>
-          <w:sz w:val="24"/>
-          <w:szCs w:val="24"/>
-        </w:rPr>
-        <w:t xml:space="preserve">– </w:t>
-      </w:r>
-      <w:proofErr w:type="spellStart"/>
-      <w:r>
-        <w:rPr>
-          <w:rFonts w:ascii="Times New Roman" w:hAnsi="Times New Roman" w:cs="Times New Roman"/>
-          <w:sz w:val="24"/>
-          <w:szCs w:val="24"/>
-        </w:rPr>
-        <w:t>Repositório</w:t>
-      </w:r>
-      <w:proofErr w:type="spellEnd"/>
-    </w:p>
-    <w:p>
-      <w:pPr>
-        <w:spacing w:after="0"/>
-        <w:rPr>
-          <w:rFonts w:ascii="Times New Roman" w:hAnsi="Times New Roman" w:cs="Times New Roman"/>
-          <w:sz w:val="24"/>
-          <w:szCs w:val="24"/>
         </w:rPr>
       </w:pPr>
     </w:p>
@@ -4636,7 +5357,6 @@
           <w:rFonts w:ascii="Times New Roman" w:hAnsi="Times New Roman" w:cs="Times New Roman"/>
           <w:sz w:val="24"/>
           <w:szCs w:val="24"/>
-          <w:u w:val="single"/>
         </w:rPr>
       </w:pPr>
       <w:r>
@@ -4719,6 +5439,105 @@
         </w:rPr>
         <w:t>()</w:t>
       </w:r>
+    </w:p>
+    <w:p>
+      <w:pPr>
+        <w:spacing w:after="0"/>
+        <w:rPr>
+          <w:rFonts w:ascii="Times New Roman" w:hAnsi="Times New Roman" w:cs="Times New Roman"/>
+          <w:sz w:val="24"/>
+          <w:szCs w:val="24"/>
+          <w:u w:val="single"/>
+        </w:rPr>
+      </w:pPr>
+    </w:p>
+    <w:p>
+      <w:pPr>
+        <w:spacing w:after="0"/>
+        <w:rPr>
+          <w:rFonts w:ascii="Times New Roman" w:hAnsi="Times New Roman" w:cs="Times New Roman"/>
+          <w:sz w:val="24"/>
+          <w:szCs w:val="24"/>
+          <w:lang w:val="pt-PT"/>
+        </w:rPr>
+      </w:pPr>
+      <w:r>
+        <w:rPr>
+          <w:rFonts w:ascii="Times New Roman" w:hAnsi="Times New Roman" w:cs="Times New Roman"/>
+          <w:sz w:val="24"/>
+          <w:szCs w:val="24"/>
+          <w:lang w:val="pt-PT"/>
+        </w:rPr>
+        <w:t xml:space="preserve">*  </w:t>
+      </w:r>
+      <w:r>
+        <w:rPr>
+          <w:rFonts w:ascii="Times New Roman" w:hAnsi="Times New Roman" w:cs="Times New Roman"/>
+          <w:sz w:val="24"/>
+          <w:szCs w:val="24"/>
+          <w:lang w:val="pt-PT"/>
+        </w:rPr>
+        <w:t>–</w:t>
+      </w:r>
+      <w:r>
+        <w:rPr>
+          <w:rFonts w:ascii="Times New Roman" w:hAnsi="Times New Roman" w:cs="Times New Roman"/>
+          <w:sz w:val="24"/>
+          <w:szCs w:val="24"/>
+          <w:lang w:val="pt-PT"/>
+        </w:rPr>
+        <w:t xml:space="preserve"> </w:t>
+      </w:r>
+      <w:proofErr w:type="spellStart"/>
+      <w:r>
+        <w:rPr>
+          <w:rFonts w:ascii="Times New Roman" w:hAnsi="Times New Roman" w:cs="Times New Roman"/>
+          <w:sz w:val="24"/>
+          <w:szCs w:val="24"/>
+          <w:lang w:val="pt-PT"/>
+        </w:rPr>
+        <w:t>TheRestaurantMain</w:t>
+      </w:r>
+      <w:proofErr w:type="spellEnd"/>
+      <w:r>
+        <w:rPr>
+          <w:rFonts w:ascii="Times New Roman" w:hAnsi="Times New Roman" w:cs="Times New Roman"/>
+          <w:sz w:val="24"/>
+          <w:szCs w:val="24"/>
+          <w:lang w:val="pt-PT"/>
+        </w:rPr>
+        <w:t xml:space="preserve"> responsável pela instanciação das restant</w:t>
+      </w:r>
+      <w:r>
+        <w:rPr>
+          <w:rFonts w:ascii="Times New Roman" w:hAnsi="Times New Roman" w:cs="Times New Roman"/>
+          <w:sz w:val="24"/>
+          <w:szCs w:val="24"/>
+          <w:lang w:val="pt-PT"/>
+        </w:rPr>
+        <w:t>es entidades</w:t>
+      </w:r>
+      <w:r>
+        <w:rPr>
+          <w:rFonts w:ascii="Times New Roman" w:hAnsi="Times New Roman" w:cs="Times New Roman"/>
+          <w:sz w:val="24"/>
+          <w:szCs w:val="24"/>
+          <w:lang w:val="pt-PT"/>
+        </w:rPr>
+        <w:t xml:space="preserve"> </w:t>
+      </w:r>
+    </w:p>
+    <w:p>
+      <w:pPr>
+        <w:spacing w:after="0"/>
+        <w:rPr>
+          <w:rFonts w:ascii="Times New Roman" w:hAnsi="Times New Roman" w:cs="Times New Roman"/>
+          <w:sz w:val="24"/>
+          <w:szCs w:val="24"/>
+          <w:u w:val="single"/>
+          <w:lang w:val="pt-PT"/>
+        </w:rPr>
+      </w:pPr>
     </w:p>
     <w:sectPr>
       <w:pgSz w:w="12240" w:h="15840"/>

</xml_diff>